<commit_message>
completed the user manual
</commit_message>
<xml_diff>
--- a/sonim2/UserManual.docx
+++ b/sonim2/UserManual.docx
@@ -35,46 +35,21 @@
               <w:trHeight w:val="2880"/>
               <w:jc w:val="center"/>
             </w:trPr>
-            <w:sdt>
-              <w:sdtPr>
-                <w:rPr>
-                  <w:rFonts w:asciiTheme="majorHAnsi" w:eastAsiaTheme="majorEastAsia" w:hAnsiTheme="majorHAnsi" w:cstheme="majorBidi"/>
-                  <w:caps/>
-                </w:rPr>
-                <w:alias w:val="Company"/>
-                <w:id w:val="15524243"/>
-                <w:placeholder>
-                  <w:docPart w:val="A8182AC5BE2E494182E8F322AEE59F1E"/>
-                </w:placeholder>
-                <w:showingPlcHdr/>
-                <w:dataBinding w:prefixMappings="xmlns:ns0='http://schemas.openxmlformats.org/officeDocument/2006/extended-properties'" w:xpath="/ns0:Properties[1]/ns0:Company[1]" w:storeItemID="{6668398D-A668-4E3E-A5EB-62B293D839F1}"/>
-                <w:text/>
-              </w:sdtPr>
-              <w:sdtContent>
-                <w:tc>
-                  <w:tcPr>
-                    <w:tcW w:w="5000" w:type="pct"/>
-                  </w:tcPr>
-                  <w:p>
-                    <w:pPr>
-                      <w:pStyle w:val="NoSpacing"/>
-                      <w:jc w:val="center"/>
-                      <w:rPr>
-                        <w:rFonts w:asciiTheme="majorHAnsi" w:eastAsiaTheme="majorEastAsia" w:hAnsiTheme="majorHAnsi" w:cstheme="majorBidi"/>
-                        <w:caps/>
-                      </w:rPr>
-                    </w:pPr>
-                    <w:r>
-                      <w:rPr>
-                        <w:rFonts w:asciiTheme="majorHAnsi" w:eastAsiaTheme="majorEastAsia" w:hAnsiTheme="majorHAnsi" w:cstheme="majorBidi"/>
-                        <w:caps/>
-                      </w:rPr>
-                      <w:t>[Type the company name]</w:t>
-                    </w:r>
-                  </w:p>
-                </w:tc>
-              </w:sdtContent>
-            </w:sdt>
+            <w:tc>
+              <w:tcPr>
+                <w:tcW w:w="5000" w:type="pct"/>
+              </w:tcPr>
+              <w:p>
+                <w:pPr>
+                  <w:pStyle w:val="NoSpacing"/>
+                  <w:jc w:val="center"/>
+                  <w:rPr>
+                    <w:rFonts w:asciiTheme="majorHAnsi" w:eastAsiaTheme="majorEastAsia" w:hAnsiTheme="majorHAnsi" w:cstheme="majorBidi"/>
+                    <w:caps/>
+                  </w:rPr>
+                </w:pPr>
+              </w:p>
+            </w:tc>
           </w:tr>
           <w:tr>
             <w:trPr>
@@ -136,16 +111,19 @@
             <w:sdt>
               <w:sdtPr>
                 <w:rPr>
-                  <w:rFonts w:asciiTheme="majorHAnsi" w:eastAsiaTheme="majorEastAsia" w:hAnsiTheme="majorHAnsi" w:cstheme="majorBidi"/>
-                  <w:sz w:val="44"/>
-                  <w:szCs w:val="44"/>
+                  <w:rFonts w:ascii="Calibri" w:eastAsia="Times New Roman" w:hAnsi="Calibri" w:cs="Calibri"/>
+                  <w:b/>
+                  <w:bCs/>
+                  <w:color w:val="000000"/>
+                  <w:sz w:val="24"/>
+                  <w:szCs w:val="24"/>
+                  <w:lang w:eastAsia="en-CA"/>
                 </w:rPr>
                 <w:alias w:val="Subtitle"/>
                 <w:id w:val="15524255"/>
                 <w:placeholder>
                   <w:docPart w:val="CA3DCFCF6FC4470BBD167E7F88973CBF"/>
                 </w:placeholder>
-                <w:showingPlcHdr/>
                 <w:dataBinding w:prefixMappings="xmlns:ns0='http://schemas.openxmlformats.org/package/2006/metadata/core-properties' xmlns:ns1='http://purl.org/dc/elements/1.1/'" w:xpath="/ns0:coreProperties[1]/ns1:subject[1]" w:storeItemID="{6C3C8BC8-F283-45AE-878A-BAB7291924A1}"/>
                 <w:text/>
               </w:sdtPr>
@@ -170,11 +148,67 @@
                     </w:pPr>
                     <w:r>
                       <w:rPr>
-                        <w:rFonts w:asciiTheme="majorHAnsi" w:eastAsiaTheme="majorEastAsia" w:hAnsiTheme="majorHAnsi" w:cstheme="majorBidi"/>
-                        <w:sz w:val="44"/>
-                        <w:szCs w:val="44"/>
+                        <w:rFonts w:ascii="Calibri" w:eastAsia="Times New Roman" w:hAnsi="Calibri" w:cs="Calibri"/>
+                        <w:b/>
+                        <w:bCs/>
+                        <w:color w:val="000000"/>
+                        <w:sz w:val="24"/>
+                        <w:szCs w:val="24"/>
+                        <w:lang w:eastAsia="en-CA"/>
                       </w:rPr>
-                      <w:t>[Type the document subtitle]</w:t>
+                      <w:t xml:space="preserve">Tsunami Solutions Ltd. </w:t>
+                    </w:r>
+                    <w:proofErr w:type="spellStart"/>
+                    <w:r>
+                      <w:rPr>
+                        <w:rFonts w:ascii="Calibri" w:eastAsia="Times New Roman" w:hAnsi="Calibri" w:cs="Calibri"/>
+                        <w:b/>
+                        <w:bCs/>
+                        <w:color w:val="000000"/>
+                        <w:sz w:val="24"/>
+                        <w:szCs w:val="24"/>
+                        <w:lang w:eastAsia="en-CA"/>
+                      </w:rPr>
+                      <w:t>SafetyLine</w:t>
+                    </w:r>
+                    <w:proofErr w:type="spellEnd"/>
+                    <w:r>
+                      <w:rPr>
+                        <w:rFonts w:ascii="Calibri" w:eastAsia="Times New Roman" w:hAnsi="Calibri" w:cs="Calibri"/>
+                        <w:b/>
+                        <w:bCs/>
+                        <w:color w:val="000000"/>
+                        <w:sz w:val="24"/>
+                        <w:szCs w:val="24"/>
+                        <w:lang w:eastAsia="en-CA"/>
+                      </w:rPr>
+                      <w:t xml:space="preserve"> </w:t>
+                    </w:r>
+                    <w:proofErr w:type="spellStart"/>
+                    <w:r>
+                      <w:rPr>
+                        <w:rFonts w:ascii="Calibri" w:eastAsia="Times New Roman" w:hAnsi="Calibri" w:cs="Calibri"/>
+                        <w:b/>
+                        <w:bCs/>
+                        <w:color w:val="000000"/>
+                        <w:sz w:val="24"/>
+                        <w:szCs w:val="24"/>
+                        <w:lang w:eastAsia="en-CA"/>
+                      </w:rPr>
+                      <w:t>Sonim</w:t>
+                    </w:r>
+                    <w:proofErr w:type="spellEnd"/>
+                    <w:r>
+                      <w:rPr>
+                        <w:rFonts w:ascii="Calibri" w:eastAsia="Times New Roman" w:hAnsi="Calibri" w:cs="Calibri"/>
+                        <w:b/>
+                        <w:bCs/>
+                        <w:color w:val="000000"/>
+                        <w:sz w:val="24"/>
+                        <w:szCs w:val="24"/>
+                        <w:lang w:eastAsia="en-CA"/>
+                      </w:rPr>
+                      <w:t xml:space="preserve"> Rugged Phone Application</w:t>
                     </w:r>
                   </w:p>
                 </w:tc>
@@ -197,6 +231,63 @@
                   <w:jc w:val="center"/>
                 </w:pPr>
               </w:p>
+              <w:p>
+                <w:pPr>
+                  <w:pStyle w:val="NoSpacing"/>
+                  <w:jc w:val="center"/>
+                </w:pPr>
+              </w:p>
+              <w:p>
+                <w:pPr>
+                  <w:pStyle w:val="NoSpacing"/>
+                  <w:jc w:val="center"/>
+                </w:pPr>
+              </w:p>
+              <w:p>
+                <w:pPr>
+                  <w:pStyle w:val="NoSpacing"/>
+                  <w:jc w:val="center"/>
+                </w:pPr>
+              </w:p>
+              <w:p>
+                <w:pPr>
+                  <w:pStyle w:val="NoSpacing"/>
+                  <w:jc w:val="center"/>
+                </w:pPr>
+              </w:p>
+              <w:p>
+                <w:pPr>
+                  <w:pStyle w:val="NoSpacing"/>
+                  <w:jc w:val="center"/>
+                </w:pPr>
+              </w:p>
+              <w:p>
+                <w:pPr>
+                  <w:pStyle w:val="NoSpacing"/>
+                  <w:jc w:val="center"/>
+                  <w:rPr>
+                    <w:b/>
+                  </w:rPr>
+                </w:pPr>
+                <w:r>
+                  <w:rPr>
+                    <w:b/>
+                  </w:rPr>
+                  <w:t>John Payment</w:t>
+                </w:r>
+              </w:p>
+              <w:p>
+                <w:pPr>
+                  <w:pStyle w:val="NoSpacing"/>
+                  <w:jc w:val="center"/>
+                </w:pPr>
+                <w:r>
+                  <w:rPr>
+                    <w:b/>
+                  </w:rPr>
+                  <w:t>Aaron Lee</w:t>
+                </w:r>
+              </w:p>
             </w:tc>
           </w:tr>
           <w:tr>
@@ -204,26 +295,26 @@
               <w:trHeight w:val="360"/>
               <w:jc w:val="center"/>
             </w:trPr>
-            <w:sdt>
-              <w:sdtPr>
-                <w:rPr>
-                  <w:b/>
-                  <w:bCs/>
-                </w:rPr>
-                <w:alias w:val="Author"/>
-                <w:id w:val="15524260"/>
-                <w:placeholder>
-                  <w:docPart w:val="9D5E78220E4A4C74AD451BFAC6122791"/>
-                </w:placeholder>
-                <w:dataBinding w:prefixMappings="xmlns:ns0='http://schemas.openxmlformats.org/package/2006/metadata/core-properties' xmlns:ns1='http://purl.org/dc/elements/1.1/'" w:xpath="/ns0:coreProperties[1]/ns1:creator[1]" w:storeItemID="{6C3C8BC8-F283-45AE-878A-BAB7291924A1}"/>
-                <w:text/>
-              </w:sdtPr>
-              <w:sdtContent>
-                <w:tc>
-                  <w:tcPr>
-                    <w:tcW w:w="5000" w:type="pct"/>
-                    <w:vAlign w:val="center"/>
-                  </w:tcPr>
+            <w:tc>
+              <w:tcPr>
+                <w:tcW w:w="5000" w:type="pct"/>
+                <w:vAlign w:val="center"/>
+              </w:tcPr>
+              <w:sdt>
+                <w:sdtPr>
+                  <w:rPr>
+                    <w:b/>
+                    <w:bCs/>
+                  </w:rPr>
+                  <w:alias w:val="Author"/>
+                  <w:id w:val="15524260"/>
+                  <w:placeholder>
+                    <w:docPart w:val="9D5E78220E4A4C74AD451BFAC6122791"/>
+                  </w:placeholder>
+                  <w:dataBinding w:prefixMappings="xmlns:ns0='http://schemas.openxmlformats.org/package/2006/metadata/core-properties' xmlns:ns1='http://purl.org/dc/elements/1.1/'" w:xpath="/ns0:coreProperties[1]/ns1:creator[1]" w:storeItemID="{6C3C8BC8-F283-45AE-878A-BAB7291924A1}"/>
+                  <w:text/>
+                </w:sdtPr>
+                <w:sdtContent>
                   <w:p>
                     <w:pPr>
                       <w:pStyle w:val="NoSpacing"/>
@@ -241,9 +332,36 @@
                       <w:t>Steve Lo</w:t>
                     </w:r>
                   </w:p>
-                </w:tc>
-              </w:sdtContent>
-            </w:sdt>
+                </w:sdtContent>
+              </w:sdt>
+              <w:p>
+                <w:pPr>
+                  <w:pStyle w:val="NoSpacing"/>
+                  <w:jc w:val="center"/>
+                  <w:rPr>
+                    <w:b/>
+                    <w:bCs/>
+                  </w:rPr>
+                </w:pPr>
+                <w:r>
+                  <w:rPr>
+                    <w:b/>
+                    <w:bCs/>
+                  </w:rPr>
+                  <w:t>Luke Tao</w:t>
+                </w:r>
+              </w:p>
+              <w:p>
+                <w:pPr>
+                  <w:pStyle w:val="NoSpacing"/>
+                  <w:jc w:val="center"/>
+                  <w:rPr>
+                    <w:b/>
+                    <w:bCs/>
+                  </w:rPr>
+                </w:pPr>
+              </w:p>
+            </w:tc>
           </w:tr>
           <w:tr>
             <w:trPr>
@@ -261,9 +379,9 @@
                 <w:placeholder>
                   <w:docPart w:val="413B9437613C4A0C91A9321EFABCDED3"/>
                 </w:placeholder>
-                <w:showingPlcHdr/>
                 <w:dataBinding w:prefixMappings="xmlns:ns0='http://schemas.microsoft.com/office/2006/coverPageProps'" w:xpath="/ns0:CoverPageProperties[1]/ns0:PublishDate[1]" w:storeItemID="{55AF091B-3C7A-41E3-B477-F2FDAA23CFDA}"/>
-                <w:date>
+                <w:date w:fullDate="2013-05-15T00:00:00Z">
+                  <w:dateFormat w:val="M/d/yyyy"/>
                   <w:lid w:val="en-US"/>
                   <w:storeMappedDataAs w:val="dateTime"/>
                   <w:calendar w:val="gregorian"/>
@@ -289,7 +407,7 @@
                         <w:b/>
                         <w:bCs/>
                       </w:rPr>
-                      <w:t>[Pick the date]</w:t>
+                      <w:t>5/15/2013</w:t>
                     </w:r>
                   </w:p>
                 </w:tc>
@@ -309,33 +427,16 @@
             <w:gridCol w:w="9576"/>
           </w:tblGrid>
           <w:tr>
-            <w:sdt>
-              <w:sdtPr>
-                <w:alias w:val="Abstract"/>
-                <w:id w:val="8276291"/>
-                <w:placeholder>
-                  <w:docPart w:val="3E077809B5B54DB8B49854EB933AE1E0"/>
-                </w:placeholder>
-                <w:showingPlcHdr/>
-                <w:dataBinding w:prefixMappings="xmlns:ns0='http://schemas.microsoft.com/office/2006/coverPageProps'" w:xpath="/ns0:CoverPageProperties[1]/ns0:Abstract[1]" w:storeItemID="{55AF091B-3C7A-41E3-B477-F2FDAA23CFDA}"/>
-                <w:text/>
-              </w:sdtPr>
-              <w:sdtContent>
-                <w:tc>
-                  <w:tcPr>
-                    <w:tcW w:w="5000" w:type="pct"/>
-                  </w:tcPr>
-                  <w:p>
-                    <w:pPr>
-                      <w:pStyle w:val="NoSpacing"/>
-                    </w:pPr>
-                    <w:r>
-                      <w:t>[Type the abstract of the document here. The abstract is typically a short summary of the contents of the document. Type the abstract of the document here. The abstract is typically a short summary of the contents of the document.]</w:t>
-                    </w:r>
-                  </w:p>
-                </w:tc>
-              </w:sdtContent>
-            </w:sdt>
+            <w:tc>
+              <w:tcPr>
+                <w:tcW w:w="5000" w:type="pct"/>
+              </w:tcPr>
+              <w:p>
+                <w:pPr>
+                  <w:pStyle w:val="NoSpacing"/>
+                </w:pPr>
+              </w:p>
+            </w:tc>
           </w:tr>
         </w:tbl>
         <w:p/>
@@ -348,13 +449,6 @@
     </w:sdt>
     <w:sdt>
       <w:sdtPr>
-        <w:id w:val="174094497"/>
-        <w:docPartObj>
-          <w:docPartGallery w:val="Table of Contents"/>
-          <w:docPartUnique/>
-        </w:docPartObj>
-      </w:sdtPr>
-      <w:sdtEndPr>
         <w:rPr>
           <w:rFonts w:asciiTheme="minorHAnsi" w:eastAsiaTheme="minorHAnsi" w:hAnsiTheme="minorHAnsi" w:cstheme="minorBidi"/>
           <w:b w:val="0"/>
@@ -363,7 +457,12 @@
           <w:sz w:val="22"/>
           <w:szCs w:val="22"/>
         </w:rPr>
-      </w:sdtEndPr>
+        <w:id w:val="174094497"/>
+        <w:docPartObj>
+          <w:docPartGallery w:val="Table of Contents"/>
+          <w:docPartUnique/>
+        </w:docPartObj>
+      </w:sdtPr>
       <w:sdtContent>
         <w:p>
           <w:pPr>
@@ -380,6 +479,7 @@
               <w:tab w:val="right" w:leader="dot" w:pos="9350"/>
             </w:tabs>
             <w:rPr>
+              <w:rFonts w:eastAsiaTheme="minorEastAsia"/>
               <w:noProof/>
             </w:rPr>
           </w:pPr>
@@ -392,7 +492,7 @@
           <w:r>
             <w:fldChar w:fldCharType="separate"/>
           </w:r>
-          <w:hyperlink w:anchor="_Toc355772866" w:history="1">
+          <w:hyperlink w:anchor="_Toc356382053" w:history="1">
             <w:r>
               <w:rPr>
                 <w:rStyle w:val="Hyperlink"/>
@@ -419,7 +519,7 @@
                 <w:noProof/>
                 <w:webHidden/>
               </w:rPr>
-              <w:instrText xml:space="preserve"> PAGEREF _Toc355772866 \h </w:instrText>
+              <w:instrText xml:space="preserve"> PAGEREF _Toc356382053 \h </w:instrText>
             </w:r>
             <w:r>
               <w:rPr>
@@ -457,10 +557,11 @@
               <w:tab w:val="right" w:leader="dot" w:pos="9350"/>
             </w:tabs>
             <w:rPr>
+              <w:rFonts w:eastAsiaTheme="minorEastAsia"/>
               <w:noProof/>
             </w:rPr>
           </w:pPr>
-          <w:hyperlink w:anchor="_Toc355772867" w:history="1">
+          <w:hyperlink w:anchor="_Toc356382054" w:history="1">
             <w:r>
               <w:rPr>
                 <w:rStyle w:val="Hyperlink"/>
@@ -487,7 +588,7 @@
                 <w:noProof/>
                 <w:webHidden/>
               </w:rPr>
-              <w:instrText xml:space="preserve"> PAGEREF _Toc355772867 \h </w:instrText>
+              <w:instrText xml:space="preserve"> PAGEREF _Toc356382054 \h </w:instrText>
             </w:r>
             <w:r>
               <w:rPr>
@@ -525,10 +626,11 @@
               <w:tab w:val="right" w:leader="dot" w:pos="9350"/>
             </w:tabs>
             <w:rPr>
+              <w:rFonts w:eastAsiaTheme="minorEastAsia"/>
               <w:noProof/>
             </w:rPr>
           </w:pPr>
-          <w:hyperlink w:anchor="_Toc355772868" w:history="1">
+          <w:hyperlink w:anchor="_Toc356382055" w:history="1">
             <w:r>
               <w:rPr>
                 <w:rStyle w:val="Hyperlink"/>
@@ -555,7 +657,7 @@
                 <w:noProof/>
                 <w:webHidden/>
               </w:rPr>
-              <w:instrText xml:space="preserve"> PAGEREF _Toc355772868 \h </w:instrText>
+              <w:instrText xml:space="preserve"> PAGEREF _Toc356382055 \h </w:instrText>
             </w:r>
             <w:r>
               <w:rPr>
@@ -593,10 +695,11 @@
               <w:tab w:val="right" w:leader="dot" w:pos="9350"/>
             </w:tabs>
             <w:rPr>
+              <w:rFonts w:eastAsiaTheme="minorEastAsia"/>
               <w:noProof/>
             </w:rPr>
           </w:pPr>
-          <w:hyperlink w:anchor="_Toc355772869" w:history="1">
+          <w:hyperlink w:anchor="_Toc356382056" w:history="1">
             <w:r>
               <w:rPr>
                 <w:rStyle w:val="Hyperlink"/>
@@ -623,7 +726,7 @@
                 <w:noProof/>
                 <w:webHidden/>
               </w:rPr>
-              <w:instrText xml:space="preserve"> PAGEREF _Toc355772869 \h </w:instrText>
+              <w:instrText xml:space="preserve"> PAGEREF _Toc356382056 \h </w:instrText>
             </w:r>
             <w:r>
               <w:rPr>
@@ -644,6 +747,213 @@
                 <w:webHidden/>
               </w:rPr>
               <w:t>3</w:t>
+            </w:r>
+            <w:r>
+              <w:rPr>
+                <w:noProof/>
+                <w:webHidden/>
+              </w:rPr>
+              <w:fldChar w:fldCharType="end"/>
+            </w:r>
+          </w:hyperlink>
+        </w:p>
+        <w:p>
+          <w:pPr>
+            <w:pStyle w:val="TOC2"/>
+            <w:tabs>
+              <w:tab w:val="right" w:leader="dot" w:pos="9350"/>
+            </w:tabs>
+            <w:rPr>
+              <w:rFonts w:eastAsiaTheme="minorEastAsia"/>
+              <w:noProof/>
+            </w:rPr>
+          </w:pPr>
+          <w:hyperlink w:anchor="_Toc356382057" w:history="1">
+            <w:r>
+              <w:rPr>
+                <w:rStyle w:val="Hyperlink"/>
+                <w:noProof/>
+              </w:rPr>
+              <w:t>Configurator</w:t>
+            </w:r>
+            <w:r>
+              <w:rPr>
+                <w:noProof/>
+                <w:webHidden/>
+              </w:rPr>
+              <w:tab/>
+            </w:r>
+            <w:r>
+              <w:rPr>
+                <w:noProof/>
+                <w:webHidden/>
+              </w:rPr>
+              <w:fldChar w:fldCharType="begin"/>
+            </w:r>
+            <w:r>
+              <w:rPr>
+                <w:noProof/>
+                <w:webHidden/>
+              </w:rPr>
+              <w:instrText xml:space="preserve"> PAGEREF _Toc356382057 \h </w:instrText>
+            </w:r>
+            <w:r>
+              <w:rPr>
+                <w:noProof/>
+                <w:webHidden/>
+              </w:rPr>
+            </w:r>
+            <w:r>
+              <w:rPr>
+                <w:noProof/>
+                <w:webHidden/>
+              </w:rPr>
+              <w:fldChar w:fldCharType="separate"/>
+            </w:r>
+            <w:r>
+              <w:rPr>
+                <w:noProof/>
+                <w:webHidden/>
+              </w:rPr>
+              <w:t>4</w:t>
+            </w:r>
+            <w:r>
+              <w:rPr>
+                <w:noProof/>
+                <w:webHidden/>
+              </w:rPr>
+              <w:fldChar w:fldCharType="end"/>
+            </w:r>
+          </w:hyperlink>
+        </w:p>
+        <w:p>
+          <w:pPr>
+            <w:pStyle w:val="TOC2"/>
+            <w:tabs>
+              <w:tab w:val="right" w:leader="dot" w:pos="9350"/>
+            </w:tabs>
+            <w:rPr>
+              <w:rFonts w:eastAsiaTheme="minorEastAsia"/>
+              <w:noProof/>
+            </w:rPr>
+          </w:pPr>
+          <w:hyperlink w:anchor="_Toc356382058" w:history="1">
+            <w:r>
+              <w:rPr>
+                <w:rStyle w:val="Hyperlink"/>
+                <w:noProof/>
+              </w:rPr>
+              <w:t>Button2</w:t>
+            </w:r>
+            <w:r>
+              <w:rPr>
+                <w:noProof/>
+                <w:webHidden/>
+              </w:rPr>
+              <w:tab/>
+            </w:r>
+            <w:r>
+              <w:rPr>
+                <w:noProof/>
+                <w:webHidden/>
+              </w:rPr>
+              <w:fldChar w:fldCharType="begin"/>
+            </w:r>
+            <w:r>
+              <w:rPr>
+                <w:noProof/>
+                <w:webHidden/>
+              </w:rPr>
+              <w:instrText xml:space="preserve"> PAGEREF _Toc356382058 \h </w:instrText>
+            </w:r>
+            <w:r>
+              <w:rPr>
+                <w:noProof/>
+                <w:webHidden/>
+              </w:rPr>
+            </w:r>
+            <w:r>
+              <w:rPr>
+                <w:noProof/>
+                <w:webHidden/>
+              </w:rPr>
+              <w:fldChar w:fldCharType="separate"/>
+            </w:r>
+            <w:r>
+              <w:rPr>
+                <w:noProof/>
+                <w:webHidden/>
+              </w:rPr>
+              <w:t>5</w:t>
+            </w:r>
+            <w:r>
+              <w:rPr>
+                <w:noProof/>
+                <w:webHidden/>
+              </w:rPr>
+              <w:fldChar w:fldCharType="end"/>
+            </w:r>
+          </w:hyperlink>
+        </w:p>
+        <w:p>
+          <w:pPr>
+            <w:pStyle w:val="TOC2"/>
+            <w:tabs>
+              <w:tab w:val="right" w:leader="dot" w:pos="9350"/>
+            </w:tabs>
+            <w:rPr>
+              <w:rFonts w:eastAsiaTheme="minorEastAsia"/>
+              <w:noProof/>
+            </w:rPr>
+          </w:pPr>
+          <w:hyperlink w:anchor="_Toc356382059" w:history="1">
+            <w:r>
+              <w:rPr>
+                <w:rStyle w:val="Hyperlink"/>
+                <w:noProof/>
+              </w:rPr>
+              <w:t>Button3</w:t>
+            </w:r>
+            <w:r>
+              <w:rPr>
+                <w:noProof/>
+                <w:webHidden/>
+              </w:rPr>
+              <w:tab/>
+            </w:r>
+            <w:r>
+              <w:rPr>
+                <w:noProof/>
+                <w:webHidden/>
+              </w:rPr>
+              <w:fldChar w:fldCharType="begin"/>
+            </w:r>
+            <w:r>
+              <w:rPr>
+                <w:noProof/>
+                <w:webHidden/>
+              </w:rPr>
+              <w:instrText xml:space="preserve"> PAGEREF _Toc356382059 \h </w:instrText>
+            </w:r>
+            <w:r>
+              <w:rPr>
+                <w:noProof/>
+                <w:webHidden/>
+              </w:rPr>
+            </w:r>
+            <w:r>
+              <w:rPr>
+                <w:noProof/>
+                <w:webHidden/>
+              </w:rPr>
+              <w:fldChar w:fldCharType="separate"/>
+            </w:r>
+            <w:r>
+              <w:rPr>
+                <w:noProof/>
+                <w:webHidden/>
+              </w:rPr>
+              <w:t>6</w:t>
             </w:r>
             <w:r>
               <w:rPr>
@@ -670,7 +980,7 @@
       <w:pPr>
         <w:pStyle w:val="Heading1"/>
       </w:pPr>
-      <w:bookmarkStart w:id="0" w:name="_Toc355772866"/>
+      <w:bookmarkStart w:id="0" w:name="_Toc356382053"/>
       <w:r>
         <w:lastRenderedPageBreak/>
         <w:t>Introduction</w:t>
@@ -681,7 +991,7 @@
       <w:pPr>
         <w:pStyle w:val="Heading2"/>
       </w:pPr>
-      <w:bookmarkStart w:id="1" w:name="_Toc355772867"/>
+      <w:bookmarkStart w:id="1" w:name="_Toc356382054"/>
       <w:r>
         <w:t>Background</w:t>
       </w:r>
@@ -689,9 +999,129 @@
     </w:p>
     <w:p>
       <w:pPr>
+        <w:spacing w:after="0" w:line="240" w:lineRule="auto"/>
+        <w:rPr>
+          <w:rFonts w:ascii="Calibri" w:eastAsia="Times New Roman" w:hAnsi="Calibri" w:cs="Calibri"/>
+          <w:color w:val="000000"/>
+          <w:sz w:val="23"/>
+          <w:szCs w:val="23"/>
+          <w:lang w:eastAsia="en-CA"/>
+        </w:rPr>
+      </w:pPr>
+      <w:r>
+        <w:rPr>
+          <w:rFonts w:ascii="Calibri" w:eastAsia="Times New Roman" w:hAnsi="Calibri" w:cs="Calibri"/>
+          <w:color w:val="000000"/>
+          <w:sz w:val="23"/>
+          <w:szCs w:val="23"/>
+          <w:lang w:eastAsia="en-CA"/>
+        </w:rPr>
+        <w:t xml:space="preserve">The </w:t>
+      </w:r>
+      <w:proofErr w:type="spellStart"/>
+      <w:r>
+        <w:rPr>
+          <w:rFonts w:ascii="Calibri" w:eastAsia="Times New Roman" w:hAnsi="Calibri" w:cs="Calibri"/>
+          <w:color w:val="000000"/>
+          <w:sz w:val="23"/>
+          <w:szCs w:val="23"/>
+          <w:lang w:eastAsia="en-CA"/>
+        </w:rPr>
+        <w:t>SafetyLine</w:t>
+      </w:r>
+      <w:proofErr w:type="spellEnd"/>
+      <w:r>
+        <w:rPr>
+          <w:rFonts w:ascii="Calibri" w:eastAsia="Times New Roman" w:hAnsi="Calibri" w:cs="Calibri"/>
+          <w:color w:val="000000"/>
+          <w:sz w:val="23"/>
+          <w:szCs w:val="23"/>
+          <w:lang w:eastAsia="en-CA"/>
+        </w:rPr>
+        <w:t xml:space="preserve"> service offered by Tsunami Solutions is a package that helps monitors the status of people who work alone in Canada</w:t>
+      </w:r>
+      <w:r>
+        <w:rPr>
+          <w:rFonts w:ascii="Calibri" w:eastAsia="Times New Roman" w:hAnsi="Calibri" w:cs="Calibri"/>
+          <w:color w:val="000000"/>
+          <w:sz w:val="23"/>
+          <w:szCs w:val="23"/>
+          <w:lang w:eastAsia="en-CA"/>
+        </w:rPr>
+        <w:t xml:space="preserve">. </w:t>
+      </w:r>
+      <w:r>
+        <w:rPr>
+          <w:rFonts w:ascii="Calibri" w:eastAsia="Times New Roman" w:hAnsi="Calibri" w:cs="Calibri"/>
+          <w:color w:val="000000"/>
+          <w:sz w:val="23"/>
+          <w:szCs w:val="23"/>
+          <w:lang w:eastAsia="en-CA"/>
+        </w:rPr>
+        <w:t xml:space="preserve">The purpose of this project is to make an application coded in Java ME for the </w:t>
+      </w:r>
+      <w:proofErr w:type="spellStart"/>
+      <w:r>
+        <w:rPr>
+          <w:rFonts w:ascii="Calibri" w:eastAsia="Times New Roman" w:hAnsi="Calibri" w:cs="Calibri"/>
+          <w:color w:val="000000"/>
+          <w:sz w:val="23"/>
+          <w:szCs w:val="23"/>
+          <w:lang w:eastAsia="en-CA"/>
+        </w:rPr>
+        <w:t>Sonim</w:t>
+      </w:r>
+      <w:proofErr w:type="spellEnd"/>
+      <w:r>
+        <w:rPr>
+          <w:rFonts w:ascii="Calibri" w:eastAsia="Times New Roman" w:hAnsi="Calibri" w:cs="Calibri"/>
+          <w:color w:val="000000"/>
+          <w:sz w:val="23"/>
+          <w:szCs w:val="23"/>
+          <w:lang w:eastAsia="en-CA"/>
+        </w:rPr>
+        <w:t xml:space="preserve"> phone to make this process more user friendly. This will allow Tsunami Solutions to offer a better solution for rugged phone users and tap into an additional market area.</w:t>
+      </w:r>
+    </w:p>
+    <w:p>
+      <w:pPr>
+        <w:spacing w:after="0" w:line="240" w:lineRule="auto"/>
+        <w:rPr>
+          <w:rFonts w:ascii="Calibri" w:eastAsia="Times New Roman" w:hAnsi="Calibri" w:cs="Calibri"/>
+          <w:color w:val="000000"/>
+          <w:sz w:val="23"/>
+          <w:szCs w:val="23"/>
+          <w:lang w:eastAsia="en-CA"/>
+        </w:rPr>
+      </w:pPr>
+    </w:p>
+    <w:p>
+      <w:pPr>
+        <w:spacing w:after="0" w:line="240" w:lineRule="auto"/>
+        <w:rPr>
+          <w:rFonts w:ascii="Calibri" w:eastAsia="Times New Roman" w:hAnsi="Calibri" w:cs="Calibri"/>
+          <w:color w:val="000000"/>
+          <w:sz w:val="23"/>
+          <w:szCs w:val="23"/>
+          <w:lang w:eastAsia="en-CA"/>
+        </w:rPr>
+      </w:pPr>
+      <w:r>
+        <w:rPr>
+          <w:rFonts w:ascii="Calibri" w:eastAsia="Times New Roman" w:hAnsi="Calibri" w:cs="Calibri"/>
+          <w:color w:val="000000"/>
+          <w:sz w:val="23"/>
+          <w:szCs w:val="23"/>
+          <w:lang w:eastAsia="en-CA"/>
+        </w:rPr>
+        <w:t>Please not that all demonstrations in our case are running from the Java ME emulator.</w:t>
+      </w:r>
+    </w:p>
+    <w:p>
+      <w:pPr>
         <w:pStyle w:val="Heading2"/>
       </w:pPr>
-      <w:bookmarkStart w:id="2" w:name="_Toc355772868"/>
+      <w:bookmarkStart w:id="2" w:name="_Toc356382055"/>
       <w:r>
         <w:t>Features</w:t>
       </w:r>
@@ -699,13 +1129,830 @@
     </w:p>
     <w:p>
       <w:pPr>
+        <w:pStyle w:val="ListParagraph"/>
+        <w:numPr>
+          <w:ilvl w:val="0"/>
+          <w:numId w:val="1"/>
+        </w:numPr>
+      </w:pPr>
+      <w:r>
+        <w:t xml:space="preserve">Login to the </w:t>
+      </w:r>
+      <w:proofErr w:type="spellStart"/>
+      <w:r>
+        <w:t>SafetyLine</w:t>
+      </w:r>
+      <w:proofErr w:type="spellEnd"/>
+      <w:r>
+        <w:t xml:space="preserve"> server is done with the Configurator application</w:t>
+      </w:r>
+    </w:p>
+    <w:p>
+      <w:pPr>
+        <w:pStyle w:val="ListParagraph"/>
+        <w:numPr>
+          <w:ilvl w:val="0"/>
+          <w:numId w:val="1"/>
+        </w:numPr>
+      </w:pPr>
+      <w:r>
+        <w:t>User can change the application settings with the Configurator application</w:t>
+      </w:r>
+    </w:p>
+    <w:p>
+      <w:pPr>
+        <w:pStyle w:val="ListParagraph"/>
+        <w:numPr>
+          <w:ilvl w:val="0"/>
+          <w:numId w:val="1"/>
+        </w:numPr>
+      </w:pPr>
+      <w:r>
+        <w:t xml:space="preserve">After successfully logged in, the user can "check-in" with </w:t>
+      </w:r>
+      <w:r>
+        <w:t>a single press on the Button 2</w:t>
+      </w:r>
+      <w:r>
+        <w:t xml:space="preserve"> </w:t>
+      </w:r>
+    </w:p>
+    <w:p>
+      <w:pPr>
+        <w:pStyle w:val="ListParagraph"/>
+        <w:numPr>
+          <w:ilvl w:val="0"/>
+          <w:numId w:val="1"/>
+        </w:numPr>
+      </w:pPr>
+      <w:r>
+        <w:t>GPS information is sent to the server when "check-in"</w:t>
+      </w:r>
+    </w:p>
+    <w:p>
+      <w:pPr>
+        <w:pStyle w:val="ListParagraph"/>
+        <w:numPr>
+          <w:ilvl w:val="0"/>
+          <w:numId w:val="1"/>
+        </w:numPr>
+      </w:pPr>
+      <w:r>
+        <w:t>User can "Sign off" with only</w:t>
+      </w:r>
+      <w:r>
+        <w:t xml:space="preserve"> a single press on the Button 3</w:t>
+      </w:r>
+      <w:r>
+        <w:t>, and all the monitoring from the server will be stopped</w:t>
+      </w:r>
+    </w:p>
+    <w:p>
+      <w:pPr>
         <w:pStyle w:val="Heading1"/>
       </w:pPr>
-      <w:bookmarkStart w:id="3" w:name="_Toc355772869"/>
+      <w:bookmarkStart w:id="3" w:name="_Toc356382056"/>
       <w:r>
         <w:t>Walkthrough</w:t>
       </w:r>
       <w:bookmarkEnd w:id="3"/>
+    </w:p>
+    <w:p>
+      <w:pPr>
+        <w:spacing w:after="0" w:line="240" w:lineRule="auto"/>
+      </w:pPr>
+      <w:r>
+        <w:t xml:space="preserve">Run our applications using </w:t>
+      </w:r>
+      <w:proofErr w:type="spellStart"/>
+      <w:r>
+        <w:t>NetBeans</w:t>
+      </w:r>
+      <w:proofErr w:type="spellEnd"/>
+      <w:r>
+        <w:t xml:space="preserve"> by pressing the Run (green arrow) button on the top.</w:t>
+      </w:r>
+    </w:p>
+    <w:p>
+      <w:r>
+        <w:drawing>
+          <wp:inline distT="0" distB="0" distL="0" distR="0">
+            <wp:extent cx="5525272" cy="1247949"/>
+            <wp:effectExtent l="0" t="0" r="0" b="9525"/>
+            <wp:docPr id="2" name="Picture 13"/>
+            <wp:cNvGraphicFramePr>
+              <a:graphicFrameLocks xmlns:a="http://schemas.openxmlformats.org/drawingml/2006/main" noChangeAspect="1"/>
+            </wp:cNvGraphicFramePr>
+            <a:graphic xmlns:a="http://schemas.openxmlformats.org/drawingml/2006/main">
+              <a:graphicData uri="http://schemas.openxmlformats.org/drawingml/2006/picture">
+                <pic:pic xmlns:pic="http://schemas.openxmlformats.org/drawingml/2006/picture">
+                  <pic:nvPicPr>
+                    <pic:cNvPr id="0" name="Untitled.png"/>
+                    <pic:cNvPicPr/>
+                  </pic:nvPicPr>
+                  <pic:blipFill>
+                    <a:blip r:embed="rId7" cstate="print">
+                      <a:extLst>
+                        <a:ext uri="{28A0092B-C50C-407E-A947-70E740481C1C}">
+                          <a14:useLocalDpi xmlns:a14="http://schemas.microsoft.com/office/drawing/2010/main" xmlns:wps="http://schemas.microsoft.com/office/word/2010/wordprocessingShape" xmlns:wpi="http://schemas.microsoft.com/office/word/2010/wordprocessingInk" xmlns:wpg="http://schemas.microsoft.com/office/word/2010/wordprocessingGroup" xmlns:w14="http://schemas.microsoft.com/office/word/2010/wordml" xmlns:w="http://schemas.openxmlformats.org/wordprocessingml/2006/main" xmlns:w10="urn:schemas-microsoft-com:office:word" xmlns:wp14="http://schemas.microsoft.com/office/word/2010/wordprocessingDrawing" xmlns:v="urn:schemas-microsoft-com:vml" xmlns:o="urn:schemas-microsoft-com:office:office" xmlns:mc="http://schemas.openxmlformats.org/markup-compatibility/2006" xmlns:wpc="http://schemas.microsoft.com/office/word/2010/wordprocessingCanvas" xmlns="" val="0"/>
+                        </a:ext>
+                      </a:extLst>
+                    </a:blip>
+                    <a:stretch>
+                      <a:fillRect/>
+                    </a:stretch>
+                  </pic:blipFill>
+                  <pic:spPr>
+                    <a:xfrm>
+                      <a:off x="0" y="0"/>
+                      <a:ext cx="5525272" cy="1247949"/>
+                    </a:xfrm>
+                    <a:prstGeom prst="rect">
+                      <a:avLst/>
+                    </a:prstGeom>
+                  </pic:spPr>
+                </pic:pic>
+              </a:graphicData>
+            </a:graphic>
+          </wp:inline>
+        </w:drawing>
+      </w:r>
+    </w:p>
+    <w:p>
+      <w:pPr>
+        <w:rPr>
+          <w:rFonts w:asciiTheme="majorHAnsi" w:eastAsiaTheme="majorEastAsia" w:hAnsiTheme="majorHAnsi" w:cstheme="majorBidi"/>
+          <w:b/>
+          <w:bCs/>
+          <w:color w:val="365F91" w:themeColor="accent1" w:themeShade="BF"/>
+          <w:sz w:val="28"/>
+          <w:szCs w:val="28"/>
+        </w:rPr>
+      </w:pPr>
+      <w:r>
+        <w:br w:type="page"/>
+      </w:r>
+    </w:p>
+    <w:p>
+      <w:pPr>
+        <w:pStyle w:val="Heading2"/>
+      </w:pPr>
+      <w:bookmarkStart w:id="4" w:name="_Toc356382057"/>
+      <w:r>
+        <w:lastRenderedPageBreak/>
+        <w:t>Configurator</w:t>
+      </w:r>
+      <w:bookmarkEnd w:id="4"/>
+    </w:p>
+    <w:p>
+      <w:pPr>
+        <w:pStyle w:val="NoSpacing"/>
+      </w:pPr>
+      <w:r>
+        <w:t xml:space="preserve">The </w:t>
+      </w:r>
+      <w:r>
+        <w:t>C</w:t>
+      </w:r>
+      <w:r>
+        <w:t xml:space="preserve">onfigurator allows user to login to the </w:t>
+      </w:r>
+      <w:proofErr w:type="spellStart"/>
+      <w:r>
+        <w:t>SafetyLine</w:t>
+      </w:r>
+      <w:proofErr w:type="spellEnd"/>
+      <w:r>
+        <w:t xml:space="preserve"> server</w:t>
+      </w:r>
+    </w:p>
+    <w:p>
+      <w:pPr>
+        <w:jc w:val="center"/>
+      </w:pPr>
+      <w:r>
+        <w:rPr>
+          <w:noProof/>
+        </w:rPr>
+        <w:drawing>
+          <wp:inline distT="0" distB="0" distL="0" distR="0">
+            <wp:extent cx="2316811" cy="3076575"/>
+            <wp:effectExtent l="19050" t="0" r="7289" b="0"/>
+            <wp:docPr id="1" name="Picture 1"/>
+            <wp:cNvGraphicFramePr>
+              <a:graphicFrameLocks xmlns:a="http://schemas.openxmlformats.org/drawingml/2006/main" noChangeAspect="1"/>
+            </wp:cNvGraphicFramePr>
+            <a:graphic xmlns:a="http://schemas.openxmlformats.org/drawingml/2006/main">
+              <a:graphicData uri="http://schemas.openxmlformats.org/drawingml/2006/picture">
+                <pic:pic xmlns:pic="http://schemas.openxmlformats.org/drawingml/2006/picture">
+                  <pic:nvPicPr>
+                    <pic:cNvPr id="0" name="Picture 1"/>
+                    <pic:cNvPicPr>
+                      <a:picLocks noChangeAspect="1" noChangeArrowheads="1"/>
+                    </pic:cNvPicPr>
+                  </pic:nvPicPr>
+                  <pic:blipFill>
+                    <a:blip r:embed="rId8" cstate="print"/>
+                    <a:srcRect/>
+                    <a:stretch>
+                      <a:fillRect/>
+                    </a:stretch>
+                  </pic:blipFill>
+                  <pic:spPr bwMode="auto">
+                    <a:xfrm>
+                      <a:off x="0" y="0"/>
+                      <a:ext cx="2316811" cy="3076575"/>
+                    </a:xfrm>
+                    <a:prstGeom prst="rect">
+                      <a:avLst/>
+                    </a:prstGeom>
+                    <a:noFill/>
+                    <a:ln w="9525">
+                      <a:noFill/>
+                      <a:miter lim="800000"/>
+                      <a:headEnd/>
+                      <a:tailEnd/>
+                    </a:ln>
+                  </pic:spPr>
+                </pic:pic>
+              </a:graphicData>
+            </a:graphic>
+          </wp:inline>
+        </w:drawing>
+      </w:r>
+    </w:p>
+    <w:p>
+      <w:r>
+        <w:t>One you start the Configurator:</w:t>
+      </w:r>
+    </w:p>
+    <w:p>
+      <w:pPr>
+        <w:pStyle w:val="ListParagraph"/>
+        <w:numPr>
+          <w:ilvl w:val="0"/>
+          <w:numId w:val="2"/>
+        </w:numPr>
+      </w:pPr>
+      <w:r>
+        <w:t>Toggle GPS - toggle the GPS feature, send the information to the server or not</w:t>
+      </w:r>
+    </w:p>
+    <w:p>
+      <w:pPr>
+        <w:pStyle w:val="ListParagraph"/>
+        <w:numPr>
+          <w:ilvl w:val="0"/>
+          <w:numId w:val="2"/>
+        </w:numPr>
+      </w:pPr>
+      <w:r>
+        <w:t>Login - login to the server with your Username, password, and Company ID</w:t>
+      </w:r>
+    </w:p>
+    <w:p>
+      <w:pPr>
+        <w:pStyle w:val="ListParagraph"/>
+        <w:jc w:val="center"/>
+      </w:pPr>
+      <w:r>
+        <w:rPr>
+          <w:noProof/>
+        </w:rPr>
+        <w:drawing>
+          <wp:inline distT="0" distB="0" distL="0" distR="0">
+            <wp:extent cx="2314575" cy="1809750"/>
+            <wp:effectExtent l="19050" t="0" r="9525" b="0"/>
+            <wp:docPr id="3" name="Picture 2"/>
+            <wp:cNvGraphicFramePr>
+              <a:graphicFrameLocks xmlns:a="http://schemas.openxmlformats.org/drawingml/2006/main" noChangeAspect="1"/>
+            </wp:cNvGraphicFramePr>
+            <a:graphic xmlns:a="http://schemas.openxmlformats.org/drawingml/2006/main">
+              <a:graphicData uri="http://schemas.openxmlformats.org/drawingml/2006/picture">
+                <pic:pic xmlns:pic="http://schemas.openxmlformats.org/drawingml/2006/picture">
+                  <pic:nvPicPr>
+                    <pic:cNvPr id="0" name="Picture 2"/>
+                    <pic:cNvPicPr>
+                      <a:picLocks noChangeAspect="1" noChangeArrowheads="1"/>
+                    </pic:cNvPicPr>
+                  </pic:nvPicPr>
+                  <pic:blipFill>
+                    <a:blip r:embed="rId9" cstate="print"/>
+                    <a:srcRect/>
+                    <a:stretch>
+                      <a:fillRect/>
+                    </a:stretch>
+                  </pic:blipFill>
+                  <pic:spPr bwMode="auto">
+                    <a:xfrm>
+                      <a:off x="0" y="0"/>
+                      <a:ext cx="2314575" cy="1809750"/>
+                    </a:xfrm>
+                    <a:prstGeom prst="rect">
+                      <a:avLst/>
+                    </a:prstGeom>
+                    <a:noFill/>
+                    <a:ln w="9525">
+                      <a:noFill/>
+                      <a:miter lim="800000"/>
+                      <a:headEnd/>
+                      <a:tailEnd/>
+                    </a:ln>
+                  </pic:spPr>
+                </pic:pic>
+              </a:graphicData>
+            </a:graphic>
+          </wp:inline>
+        </w:drawing>
+      </w:r>
+    </w:p>
+    <w:p>
+      <w:pPr>
+        <w:pStyle w:val="ListParagraph"/>
+        <w:jc w:val="center"/>
+      </w:pPr>
+    </w:p>
+    <w:p>
+      <w:pPr>
+        <w:pStyle w:val="ListParagraph"/>
+        <w:jc w:val="center"/>
+      </w:pPr>
+      <w:r>
+        <w:rPr>
+          <w:noProof/>
+        </w:rPr>
+        <w:drawing>
+          <wp:inline distT="0" distB="0" distL="0" distR="0">
+            <wp:extent cx="2105025" cy="819150"/>
+            <wp:effectExtent l="19050" t="0" r="9525" b="0"/>
+            <wp:docPr id="10" name="Picture 10"/>
+            <wp:cNvGraphicFramePr>
+              <a:graphicFrameLocks xmlns:a="http://schemas.openxmlformats.org/drawingml/2006/main" noChangeAspect="1"/>
+            </wp:cNvGraphicFramePr>
+            <a:graphic xmlns:a="http://schemas.openxmlformats.org/drawingml/2006/main">
+              <a:graphicData uri="http://schemas.openxmlformats.org/drawingml/2006/picture">
+                <pic:pic xmlns:pic="http://schemas.openxmlformats.org/drawingml/2006/picture">
+                  <pic:nvPicPr>
+                    <pic:cNvPr id="0" name="Picture 10"/>
+                    <pic:cNvPicPr>
+                      <a:picLocks noChangeAspect="1" noChangeArrowheads="1"/>
+                    </pic:cNvPicPr>
+                  </pic:nvPicPr>
+                  <pic:blipFill>
+                    <a:blip r:embed="rId10" cstate="print"/>
+                    <a:srcRect/>
+                    <a:stretch>
+                      <a:fillRect/>
+                    </a:stretch>
+                  </pic:blipFill>
+                  <pic:spPr bwMode="auto">
+                    <a:xfrm>
+                      <a:off x="0" y="0"/>
+                      <a:ext cx="2105025" cy="819150"/>
+                    </a:xfrm>
+                    <a:prstGeom prst="rect">
+                      <a:avLst/>
+                    </a:prstGeom>
+                    <a:noFill/>
+                    <a:ln w="9525">
+                      <a:noFill/>
+                      <a:miter lim="800000"/>
+                      <a:headEnd/>
+                      <a:tailEnd/>
+                    </a:ln>
+                  </pic:spPr>
+                </pic:pic>
+              </a:graphicData>
+            </a:graphic>
+          </wp:inline>
+        </w:drawing>
+      </w:r>
+    </w:p>
+    <w:p>
+      <w:pPr>
+        <w:pStyle w:val="ListParagraph"/>
+        <w:jc w:val="center"/>
+      </w:pPr>
+      <w:r>
+        <w:t>Error is displayed when invalid credentials are used</w:t>
+      </w:r>
+    </w:p>
+    <w:p>
+      <w:pPr>
+        <w:pStyle w:val="ListParagraph"/>
+        <w:jc w:val="center"/>
+      </w:pPr>
+    </w:p>
+    <w:p>
+      <w:pPr>
+        <w:pStyle w:val="ListParagraph"/>
+        <w:jc w:val="center"/>
+      </w:pPr>
+      <w:r>
+        <w:rPr>
+          <w:noProof/>
+        </w:rPr>
+        <w:lastRenderedPageBreak/>
+        <w:drawing>
+          <wp:inline distT="0" distB="0" distL="0" distR="0">
+            <wp:extent cx="2333625" cy="1085850"/>
+            <wp:effectExtent l="19050" t="0" r="9525" b="0"/>
+            <wp:docPr id="14" name="Picture 14"/>
+            <wp:cNvGraphicFramePr>
+              <a:graphicFrameLocks xmlns:a="http://schemas.openxmlformats.org/drawingml/2006/main" noChangeAspect="1"/>
+            </wp:cNvGraphicFramePr>
+            <a:graphic xmlns:a="http://schemas.openxmlformats.org/drawingml/2006/main">
+              <a:graphicData uri="http://schemas.openxmlformats.org/drawingml/2006/picture">
+                <pic:pic xmlns:pic="http://schemas.openxmlformats.org/drawingml/2006/picture">
+                  <pic:nvPicPr>
+                    <pic:cNvPr id="0" name="Picture 14"/>
+                    <pic:cNvPicPr>
+                      <a:picLocks noChangeAspect="1" noChangeArrowheads="1"/>
+                    </pic:cNvPicPr>
+                  </pic:nvPicPr>
+                  <pic:blipFill>
+                    <a:blip r:embed="rId11" cstate="print"/>
+                    <a:srcRect/>
+                    <a:stretch>
+                      <a:fillRect/>
+                    </a:stretch>
+                  </pic:blipFill>
+                  <pic:spPr bwMode="auto">
+                    <a:xfrm>
+                      <a:off x="0" y="0"/>
+                      <a:ext cx="2333625" cy="1085850"/>
+                    </a:xfrm>
+                    <a:prstGeom prst="rect">
+                      <a:avLst/>
+                    </a:prstGeom>
+                    <a:noFill/>
+                    <a:ln w="9525">
+                      <a:noFill/>
+                      <a:miter lim="800000"/>
+                      <a:headEnd/>
+                      <a:tailEnd/>
+                    </a:ln>
+                  </pic:spPr>
+                </pic:pic>
+              </a:graphicData>
+            </a:graphic>
+          </wp:inline>
+        </w:drawing>
+      </w:r>
+    </w:p>
+    <w:p>
+      <w:pPr>
+        <w:pStyle w:val="ListParagraph"/>
+        <w:jc w:val="center"/>
+      </w:pPr>
+      <w:r>
+        <w:t>Login succeeded</w:t>
+      </w:r>
+    </w:p>
+    <w:p>
+      <w:pPr>
+        <w:pStyle w:val="ListParagraph"/>
+        <w:numPr>
+          <w:ilvl w:val="0"/>
+          <w:numId w:val="2"/>
+        </w:numPr>
+      </w:pPr>
+      <w:r>
+        <w:t>Languages - change the display language to English or French</w:t>
+      </w:r>
+    </w:p>
+    <w:p>
+      <w:pPr>
+        <w:pStyle w:val="ListParagraph"/>
+        <w:numPr>
+          <w:ilvl w:val="0"/>
+          <w:numId w:val="2"/>
+        </w:numPr>
+      </w:pPr>
+      <w:r>
+        <w:t>Exit - exit the application</w:t>
+      </w:r>
+    </w:p>
+    <w:p>
+      <w:pPr>
+        <w:pStyle w:val="Heading2"/>
+      </w:pPr>
+      <w:bookmarkStart w:id="5" w:name="_Toc356382058"/>
+      <w:r>
+        <w:t>Button2</w:t>
+      </w:r>
+      <w:bookmarkEnd w:id="5"/>
+    </w:p>
+    <w:p>
+      <w:pPr>
+        <w:pStyle w:val="NoSpacing"/>
+      </w:pPr>
+      <w:r>
+        <w:t>Button2 is the "check-in" button. The application connects and sends the "check-in" message as soon as it runs.</w:t>
+      </w:r>
+    </w:p>
+    <w:p>
+      <w:pPr>
+        <w:pStyle w:val="NoSpacing"/>
+        <w:jc w:val="center"/>
+      </w:pPr>
+      <w:r>
+        <w:rPr>
+          <w:noProof/>
+        </w:rPr>
+        <w:drawing>
+          <wp:inline distT="0" distB="0" distL="0" distR="0">
+            <wp:extent cx="2343150" cy="3133725"/>
+            <wp:effectExtent l="19050" t="0" r="0" b="0"/>
+            <wp:docPr id="4" name="Picture 3"/>
+            <wp:cNvGraphicFramePr>
+              <a:graphicFrameLocks xmlns:a="http://schemas.openxmlformats.org/drawingml/2006/main" noChangeAspect="1"/>
+            </wp:cNvGraphicFramePr>
+            <a:graphic xmlns:a="http://schemas.openxmlformats.org/drawingml/2006/main">
+              <a:graphicData uri="http://schemas.openxmlformats.org/drawingml/2006/picture">
+                <pic:pic xmlns:pic="http://schemas.openxmlformats.org/drawingml/2006/picture">
+                  <pic:nvPicPr>
+                    <pic:cNvPr id="0" name="Picture 3"/>
+                    <pic:cNvPicPr>
+                      <a:picLocks noChangeAspect="1" noChangeArrowheads="1"/>
+                    </pic:cNvPicPr>
+                  </pic:nvPicPr>
+                  <pic:blipFill>
+                    <a:blip r:embed="rId12" cstate="print"/>
+                    <a:srcRect/>
+                    <a:stretch>
+                      <a:fillRect/>
+                    </a:stretch>
+                  </pic:blipFill>
+                  <pic:spPr bwMode="auto">
+                    <a:xfrm>
+                      <a:off x="0" y="0"/>
+                      <a:ext cx="2343150" cy="3133725"/>
+                    </a:xfrm>
+                    <a:prstGeom prst="rect">
+                      <a:avLst/>
+                    </a:prstGeom>
+                    <a:noFill/>
+                    <a:ln w="9525">
+                      <a:noFill/>
+                      <a:miter lim="800000"/>
+                      <a:headEnd/>
+                      <a:tailEnd/>
+                    </a:ln>
+                  </pic:spPr>
+                </pic:pic>
+              </a:graphicData>
+            </a:graphic>
+          </wp:inline>
+        </w:drawing>
+      </w:r>
+    </w:p>
+    <w:p>
+      <w:pPr>
+        <w:pStyle w:val="NoSpacing"/>
+        <w:jc w:val="center"/>
+      </w:pPr>
+      <w:r>
+        <w:t>Sending</w:t>
+      </w:r>
+      <w:r>
+        <w:t xml:space="preserve"> check-in</w:t>
+      </w:r>
+      <w:r>
+        <w:t xml:space="preserve"> information...</w:t>
+      </w:r>
+    </w:p>
+    <w:p>
+      <w:pPr>
+        <w:pStyle w:val="NoSpacing"/>
+        <w:jc w:val="center"/>
+      </w:pPr>
+    </w:p>
+    <w:p>
+      <w:pPr>
+        <w:pStyle w:val="NoSpacing"/>
+      </w:pPr>
+      <w:r>
+        <w:t>A message will be display when "check-in" succeeded, and the next check-in time will be shown to remind the user.</w:t>
+      </w:r>
+    </w:p>
+    <w:p>
+      <w:pPr>
+        <w:pStyle w:val="NoSpacing"/>
+        <w:jc w:val="center"/>
+      </w:pPr>
+      <w:r>
+        <w:rPr>
+          <w:noProof/>
+        </w:rPr>
+        <w:drawing>
+          <wp:inline distT="0" distB="0" distL="0" distR="0">
+            <wp:extent cx="2352675" cy="1466850"/>
+            <wp:effectExtent l="19050" t="0" r="9525" b="0"/>
+            <wp:docPr id="11" name="Picture 11"/>
+            <wp:cNvGraphicFramePr>
+              <a:graphicFrameLocks xmlns:a="http://schemas.openxmlformats.org/drawingml/2006/main" noChangeAspect="1"/>
+            </wp:cNvGraphicFramePr>
+            <a:graphic xmlns:a="http://schemas.openxmlformats.org/drawingml/2006/main">
+              <a:graphicData uri="http://schemas.openxmlformats.org/drawingml/2006/picture">
+                <pic:pic xmlns:pic="http://schemas.openxmlformats.org/drawingml/2006/picture">
+                  <pic:nvPicPr>
+                    <pic:cNvPr id="0" name="Picture 11"/>
+                    <pic:cNvPicPr>
+                      <a:picLocks noChangeAspect="1" noChangeArrowheads="1"/>
+                    </pic:cNvPicPr>
+                  </pic:nvPicPr>
+                  <pic:blipFill>
+                    <a:blip r:embed="rId13" cstate="print"/>
+                    <a:srcRect/>
+                    <a:stretch>
+                      <a:fillRect/>
+                    </a:stretch>
+                  </pic:blipFill>
+                  <pic:spPr bwMode="auto">
+                    <a:xfrm>
+                      <a:off x="0" y="0"/>
+                      <a:ext cx="2352675" cy="1466850"/>
+                    </a:xfrm>
+                    <a:prstGeom prst="rect">
+                      <a:avLst/>
+                    </a:prstGeom>
+                    <a:noFill/>
+                    <a:ln w="9525">
+                      <a:noFill/>
+                      <a:miter lim="800000"/>
+                      <a:headEnd/>
+                      <a:tailEnd/>
+                    </a:ln>
+                  </pic:spPr>
+                </pic:pic>
+              </a:graphicData>
+            </a:graphic>
+          </wp:inline>
+        </w:drawing>
+      </w:r>
+    </w:p>
+    <w:p>
+      <w:pPr>
+        <w:pStyle w:val="NoSpacing"/>
+        <w:jc w:val="center"/>
+      </w:pPr>
+    </w:p>
+    <w:p/>
+    <w:p>
+      <w:pPr>
+        <w:pStyle w:val="Heading2"/>
+      </w:pPr>
+      <w:bookmarkStart w:id="6" w:name="_Toc356382059"/>
+      <w:r>
+        <w:lastRenderedPageBreak/>
+        <w:t>Button3</w:t>
+      </w:r>
+      <w:bookmarkEnd w:id="6"/>
+    </w:p>
+    <w:p>
+      <w:pPr>
+        <w:pStyle w:val="NoSpacing"/>
+      </w:pPr>
+      <w:r>
+        <w:t>Button3 is the "sign-off" button. The application connects and sends the "sign-off" message as soon as it runs.</w:t>
+      </w:r>
+    </w:p>
+    <w:p>
+      <w:pPr>
+        <w:pStyle w:val="NoSpacing"/>
+        <w:jc w:val="center"/>
+      </w:pPr>
+      <w:r>
+        <w:rPr>
+          <w:noProof/>
+        </w:rPr>
+        <w:drawing>
+          <wp:inline distT="0" distB="0" distL="0" distR="0">
+            <wp:extent cx="2343150" cy="3133725"/>
+            <wp:effectExtent l="19050" t="0" r="0" b="0"/>
+            <wp:docPr id="6" name="Picture 3"/>
+            <wp:cNvGraphicFramePr>
+              <a:graphicFrameLocks xmlns:a="http://schemas.openxmlformats.org/drawingml/2006/main" noChangeAspect="1"/>
+            </wp:cNvGraphicFramePr>
+            <a:graphic xmlns:a="http://schemas.openxmlformats.org/drawingml/2006/main">
+              <a:graphicData uri="http://schemas.openxmlformats.org/drawingml/2006/picture">
+                <pic:pic xmlns:pic="http://schemas.openxmlformats.org/drawingml/2006/picture">
+                  <pic:nvPicPr>
+                    <pic:cNvPr id="0" name="Picture 3"/>
+                    <pic:cNvPicPr>
+                      <a:picLocks noChangeAspect="1" noChangeArrowheads="1"/>
+                    </pic:cNvPicPr>
+                  </pic:nvPicPr>
+                  <pic:blipFill>
+                    <a:blip r:embed="rId12" cstate="print"/>
+                    <a:srcRect/>
+                    <a:stretch>
+                      <a:fillRect/>
+                    </a:stretch>
+                  </pic:blipFill>
+                  <pic:spPr bwMode="auto">
+                    <a:xfrm>
+                      <a:off x="0" y="0"/>
+                      <a:ext cx="2343150" cy="3133725"/>
+                    </a:xfrm>
+                    <a:prstGeom prst="rect">
+                      <a:avLst/>
+                    </a:prstGeom>
+                    <a:noFill/>
+                    <a:ln w="9525">
+                      <a:noFill/>
+                      <a:miter lim="800000"/>
+                      <a:headEnd/>
+                      <a:tailEnd/>
+                    </a:ln>
+                  </pic:spPr>
+                </pic:pic>
+              </a:graphicData>
+            </a:graphic>
+          </wp:inline>
+        </w:drawing>
+      </w:r>
+    </w:p>
+    <w:p>
+      <w:pPr>
+        <w:pStyle w:val="NoSpacing"/>
+        <w:jc w:val="center"/>
+      </w:pPr>
+      <w:r>
+        <w:t>Sending check-in information...</w:t>
+      </w:r>
+    </w:p>
+    <w:p>
+      <w:pPr>
+        <w:pStyle w:val="NoSpacing"/>
+        <w:jc w:val="center"/>
+      </w:pPr>
+    </w:p>
+    <w:p>
+      <w:pPr>
+        <w:pStyle w:val="NoSpacing"/>
+        <w:jc w:val="center"/>
+      </w:pPr>
+      <w:r>
+        <w:rPr>
+          <w:noProof/>
+        </w:rPr>
+        <w:drawing>
+          <wp:inline distT="0" distB="0" distL="0" distR="0">
+            <wp:extent cx="2276475" cy="1219200"/>
+            <wp:effectExtent l="19050" t="0" r="9525" b="0"/>
+            <wp:docPr id="17" name="Picture 17"/>
+            <wp:cNvGraphicFramePr>
+              <a:graphicFrameLocks xmlns:a="http://schemas.openxmlformats.org/drawingml/2006/main" noChangeAspect="1"/>
+            </wp:cNvGraphicFramePr>
+            <a:graphic xmlns:a="http://schemas.openxmlformats.org/drawingml/2006/main">
+              <a:graphicData uri="http://schemas.openxmlformats.org/drawingml/2006/picture">
+                <pic:pic xmlns:pic="http://schemas.openxmlformats.org/drawingml/2006/picture">
+                  <pic:nvPicPr>
+                    <pic:cNvPr id="0" name="Picture 17"/>
+                    <pic:cNvPicPr>
+                      <a:picLocks noChangeAspect="1" noChangeArrowheads="1"/>
+                    </pic:cNvPicPr>
+                  </pic:nvPicPr>
+                  <pic:blipFill>
+                    <a:blip r:embed="rId14" cstate="print"/>
+                    <a:srcRect/>
+                    <a:stretch>
+                      <a:fillRect/>
+                    </a:stretch>
+                  </pic:blipFill>
+                  <pic:spPr bwMode="auto">
+                    <a:xfrm>
+                      <a:off x="0" y="0"/>
+                      <a:ext cx="2276475" cy="1219200"/>
+                    </a:xfrm>
+                    <a:prstGeom prst="rect">
+                      <a:avLst/>
+                    </a:prstGeom>
+                    <a:noFill/>
+                    <a:ln w="9525">
+                      <a:noFill/>
+                      <a:miter lim="800000"/>
+                      <a:headEnd/>
+                      <a:tailEnd/>
+                    </a:ln>
+                  </pic:spPr>
+                </pic:pic>
+              </a:graphicData>
+            </a:graphic>
+          </wp:inline>
+        </w:drawing>
+      </w:r>
+    </w:p>
+    <w:p>
+      <w:pPr>
+        <w:pStyle w:val="NoSpacing"/>
+        <w:jc w:val="center"/>
+      </w:pPr>
+      <w:r>
+        <w:t>"Sign-off" information is sent and received by the server</w:t>
+      </w:r>
     </w:p>
     <w:p/>
     <w:sectPr>
@@ -717,6 +1964,243 @@
     </w:sectPr>
   </w:body>
 </w:document>
+</file>
+
+<file path=word/numbering.xml><?xml version="1.0" encoding="utf-8"?>
+<w:numbering xmlns:ve="http://schemas.openxmlformats.org/markup-compatibility/2006" xmlns:o="urn:schemas-microsoft-com:office:office" xmlns:r="http://schemas.openxmlformats.org/officeDocument/2006/relationships" xmlns:m="http://schemas.openxmlformats.org/officeDocument/2006/math" xmlns:v="urn:schemas-microsoft-com:vml" xmlns:wp="http://schemas.openxmlformats.org/drawingml/2006/wordprocessingDrawing" xmlns:w10="urn:schemas-microsoft-com:office:word" xmlns:w="http://schemas.openxmlformats.org/wordprocessingml/2006/main" xmlns:wne="http://schemas.microsoft.com/office/word/2006/wordml">
+  <w:abstractNum w:abstractNumId="0">
+    <w:nsid w:val="17D61EFF"/>
+    <w:multiLevelType w:val="hybridMultilevel"/>
+    <w:tmpl w:val="AE709722"/>
+    <w:lvl w:ilvl="0" w:tplc="04090001">
+      <w:start w:val="1"/>
+      <w:numFmt w:val="bullet"/>
+      <w:lvlText w:val=""/>
+      <w:lvlJc w:val="left"/>
+      <w:pPr>
+        <w:ind w:left="720" w:hanging="360"/>
+      </w:pPr>
+      <w:rPr>
+        <w:rFonts w:ascii="Symbol" w:hAnsi="Symbol" w:hint="default"/>
+      </w:rPr>
+    </w:lvl>
+    <w:lvl w:ilvl="1" w:tplc="04090003" w:tentative="1">
+      <w:start w:val="1"/>
+      <w:numFmt w:val="bullet"/>
+      <w:lvlText w:val="o"/>
+      <w:lvlJc w:val="left"/>
+      <w:pPr>
+        <w:ind w:left="1440" w:hanging="360"/>
+      </w:pPr>
+      <w:rPr>
+        <w:rFonts w:ascii="Courier New" w:hAnsi="Courier New" w:cs="Courier New" w:hint="default"/>
+      </w:rPr>
+    </w:lvl>
+    <w:lvl w:ilvl="2" w:tplc="04090005" w:tentative="1">
+      <w:start w:val="1"/>
+      <w:numFmt w:val="bullet"/>
+      <w:lvlText w:val=""/>
+      <w:lvlJc w:val="left"/>
+      <w:pPr>
+        <w:ind w:left="2160" w:hanging="360"/>
+      </w:pPr>
+      <w:rPr>
+        <w:rFonts w:ascii="Wingdings" w:hAnsi="Wingdings" w:hint="default"/>
+      </w:rPr>
+    </w:lvl>
+    <w:lvl w:ilvl="3" w:tplc="04090001" w:tentative="1">
+      <w:start w:val="1"/>
+      <w:numFmt w:val="bullet"/>
+      <w:lvlText w:val=""/>
+      <w:lvlJc w:val="left"/>
+      <w:pPr>
+        <w:ind w:left="2880" w:hanging="360"/>
+      </w:pPr>
+      <w:rPr>
+        <w:rFonts w:ascii="Symbol" w:hAnsi="Symbol" w:hint="default"/>
+      </w:rPr>
+    </w:lvl>
+    <w:lvl w:ilvl="4" w:tplc="04090003" w:tentative="1">
+      <w:start w:val="1"/>
+      <w:numFmt w:val="bullet"/>
+      <w:lvlText w:val="o"/>
+      <w:lvlJc w:val="left"/>
+      <w:pPr>
+        <w:ind w:left="3600" w:hanging="360"/>
+      </w:pPr>
+      <w:rPr>
+        <w:rFonts w:ascii="Courier New" w:hAnsi="Courier New" w:cs="Courier New" w:hint="default"/>
+      </w:rPr>
+    </w:lvl>
+    <w:lvl w:ilvl="5" w:tplc="04090005" w:tentative="1">
+      <w:start w:val="1"/>
+      <w:numFmt w:val="bullet"/>
+      <w:lvlText w:val=""/>
+      <w:lvlJc w:val="left"/>
+      <w:pPr>
+        <w:ind w:left="4320" w:hanging="360"/>
+      </w:pPr>
+      <w:rPr>
+        <w:rFonts w:ascii="Wingdings" w:hAnsi="Wingdings" w:hint="default"/>
+      </w:rPr>
+    </w:lvl>
+    <w:lvl w:ilvl="6" w:tplc="04090001" w:tentative="1">
+      <w:start w:val="1"/>
+      <w:numFmt w:val="bullet"/>
+      <w:lvlText w:val=""/>
+      <w:lvlJc w:val="left"/>
+      <w:pPr>
+        <w:ind w:left="5040" w:hanging="360"/>
+      </w:pPr>
+      <w:rPr>
+        <w:rFonts w:ascii="Symbol" w:hAnsi="Symbol" w:hint="default"/>
+      </w:rPr>
+    </w:lvl>
+    <w:lvl w:ilvl="7" w:tplc="04090003" w:tentative="1">
+      <w:start w:val="1"/>
+      <w:numFmt w:val="bullet"/>
+      <w:lvlText w:val="o"/>
+      <w:lvlJc w:val="left"/>
+      <w:pPr>
+        <w:ind w:left="5760" w:hanging="360"/>
+      </w:pPr>
+      <w:rPr>
+        <w:rFonts w:ascii="Courier New" w:hAnsi="Courier New" w:cs="Courier New" w:hint="default"/>
+      </w:rPr>
+    </w:lvl>
+    <w:lvl w:ilvl="8" w:tplc="04090005" w:tentative="1">
+      <w:start w:val="1"/>
+      <w:numFmt w:val="bullet"/>
+      <w:lvlText w:val=""/>
+      <w:lvlJc w:val="left"/>
+      <w:pPr>
+        <w:ind w:left="6480" w:hanging="360"/>
+      </w:pPr>
+      <w:rPr>
+        <w:rFonts w:ascii="Wingdings" w:hAnsi="Wingdings" w:hint="default"/>
+      </w:rPr>
+    </w:lvl>
+  </w:abstractNum>
+  <w:abstractNum w:abstractNumId="1">
+    <w:nsid w:val="1EC365B7"/>
+    <w:multiLevelType w:val="hybridMultilevel"/>
+    <w:tmpl w:val="B71057DE"/>
+    <w:lvl w:ilvl="0" w:tplc="04090001">
+      <w:start w:val="1"/>
+      <w:numFmt w:val="bullet"/>
+      <w:lvlText w:val=""/>
+      <w:lvlJc w:val="left"/>
+      <w:pPr>
+        <w:ind w:left="720" w:hanging="360"/>
+      </w:pPr>
+      <w:rPr>
+        <w:rFonts w:ascii="Symbol" w:hAnsi="Symbol" w:hint="default"/>
+      </w:rPr>
+    </w:lvl>
+    <w:lvl w:ilvl="1" w:tplc="04090003" w:tentative="1">
+      <w:start w:val="1"/>
+      <w:numFmt w:val="bullet"/>
+      <w:lvlText w:val="o"/>
+      <w:lvlJc w:val="left"/>
+      <w:pPr>
+        <w:ind w:left="1440" w:hanging="360"/>
+      </w:pPr>
+      <w:rPr>
+        <w:rFonts w:ascii="Courier New" w:hAnsi="Courier New" w:cs="Courier New" w:hint="default"/>
+      </w:rPr>
+    </w:lvl>
+    <w:lvl w:ilvl="2" w:tplc="04090005" w:tentative="1">
+      <w:start w:val="1"/>
+      <w:numFmt w:val="bullet"/>
+      <w:lvlText w:val=""/>
+      <w:lvlJc w:val="left"/>
+      <w:pPr>
+        <w:ind w:left="2160" w:hanging="360"/>
+      </w:pPr>
+      <w:rPr>
+        <w:rFonts w:ascii="Wingdings" w:hAnsi="Wingdings" w:hint="default"/>
+      </w:rPr>
+    </w:lvl>
+    <w:lvl w:ilvl="3" w:tplc="04090001" w:tentative="1">
+      <w:start w:val="1"/>
+      <w:numFmt w:val="bullet"/>
+      <w:lvlText w:val=""/>
+      <w:lvlJc w:val="left"/>
+      <w:pPr>
+        <w:ind w:left="2880" w:hanging="360"/>
+      </w:pPr>
+      <w:rPr>
+        <w:rFonts w:ascii="Symbol" w:hAnsi="Symbol" w:hint="default"/>
+      </w:rPr>
+    </w:lvl>
+    <w:lvl w:ilvl="4" w:tplc="04090003" w:tentative="1">
+      <w:start w:val="1"/>
+      <w:numFmt w:val="bullet"/>
+      <w:lvlText w:val="o"/>
+      <w:lvlJc w:val="left"/>
+      <w:pPr>
+        <w:ind w:left="3600" w:hanging="360"/>
+      </w:pPr>
+      <w:rPr>
+        <w:rFonts w:ascii="Courier New" w:hAnsi="Courier New" w:cs="Courier New" w:hint="default"/>
+      </w:rPr>
+    </w:lvl>
+    <w:lvl w:ilvl="5" w:tplc="04090005" w:tentative="1">
+      <w:start w:val="1"/>
+      <w:numFmt w:val="bullet"/>
+      <w:lvlText w:val=""/>
+      <w:lvlJc w:val="left"/>
+      <w:pPr>
+        <w:ind w:left="4320" w:hanging="360"/>
+      </w:pPr>
+      <w:rPr>
+        <w:rFonts w:ascii="Wingdings" w:hAnsi="Wingdings" w:hint="default"/>
+      </w:rPr>
+    </w:lvl>
+    <w:lvl w:ilvl="6" w:tplc="04090001" w:tentative="1">
+      <w:start w:val="1"/>
+      <w:numFmt w:val="bullet"/>
+      <w:lvlText w:val=""/>
+      <w:lvlJc w:val="left"/>
+      <w:pPr>
+        <w:ind w:left="5040" w:hanging="360"/>
+      </w:pPr>
+      <w:rPr>
+        <w:rFonts w:ascii="Symbol" w:hAnsi="Symbol" w:hint="default"/>
+      </w:rPr>
+    </w:lvl>
+    <w:lvl w:ilvl="7" w:tplc="04090003" w:tentative="1">
+      <w:start w:val="1"/>
+      <w:numFmt w:val="bullet"/>
+      <w:lvlText w:val="o"/>
+      <w:lvlJc w:val="left"/>
+      <w:pPr>
+        <w:ind w:left="5760" w:hanging="360"/>
+      </w:pPr>
+      <w:rPr>
+        <w:rFonts w:ascii="Courier New" w:hAnsi="Courier New" w:cs="Courier New" w:hint="default"/>
+      </w:rPr>
+    </w:lvl>
+    <w:lvl w:ilvl="8" w:tplc="04090005" w:tentative="1">
+      <w:start w:val="1"/>
+      <w:numFmt w:val="bullet"/>
+      <w:lvlText w:val=""/>
+      <w:lvlJc w:val="left"/>
+      <w:pPr>
+        <w:ind w:left="6480" w:hanging="360"/>
+      </w:pPr>
+      <w:rPr>
+        <w:rFonts w:ascii="Wingdings" w:hAnsi="Wingdings" w:hint="default"/>
+      </w:rPr>
+    </w:lvl>
+  </w:abstractNum>
+  <w:num w:numId="1">
+    <w:abstractNumId w:val="0"/>
+  </w:num>
+  <w:num w:numId="2">
+    <w:abstractNumId w:val="1"/>
+  </w:num>
+</w:numbering>
 </file>
 
 <file path=word/styles.xml><?xml version="1.0" encoding="utf-8"?>
@@ -1087,42 +2571,23 @@
       <w:u w:val="single"/>
     </w:rPr>
   </w:style>
+  <w:style w:type="paragraph" w:styleId="ListParagraph">
+    <w:name w:val="List Paragraph"/>
+    <w:basedOn w:val="Normal"/>
+    <w:uiPriority w:val="34"/>
+    <w:qFormat/>
+    <w:rsid w:val="00951AD4"/>
+    <w:pPr>
+      <w:ind w:left="720"/>
+      <w:contextualSpacing/>
+    </w:pPr>
+  </w:style>
 </w:styles>
 </file>
 
 <file path=word/glossary/document.xml><?xml version="1.0" encoding="utf-8"?>
 <w:glossaryDocument xmlns:ve="http://schemas.openxmlformats.org/markup-compatibility/2006" xmlns:o="urn:schemas-microsoft-com:office:office" xmlns:r="http://schemas.openxmlformats.org/officeDocument/2006/relationships" xmlns:m="http://schemas.openxmlformats.org/officeDocument/2006/math" xmlns:v="urn:schemas-microsoft-com:vml" xmlns:wp="http://schemas.openxmlformats.org/drawingml/2006/wordprocessingDrawing" xmlns:w10="urn:schemas-microsoft-com:office:word" xmlns:w="http://schemas.openxmlformats.org/wordprocessingml/2006/main" xmlns:wne="http://schemas.microsoft.com/office/word/2006/wordml">
   <w:docParts>
-    <w:docPart>
-      <w:docPartPr>
-        <w:name w:val="A8182AC5BE2E494182E8F322AEE59F1E"/>
-        <w:category>
-          <w:name w:val="General"/>
-          <w:gallery w:val="placeholder"/>
-        </w:category>
-        <w:types>
-          <w:type w:val="bbPlcHdr"/>
-        </w:types>
-        <w:behaviors>
-          <w:behavior w:val="content"/>
-        </w:behaviors>
-        <w:guid w:val="{15418779-8AE8-42D5-AA7D-14832DEBAE25}"/>
-      </w:docPartPr>
-      <w:docPartBody>
-        <w:p>
-          <w:pPr>
-            <w:pStyle w:val="A8182AC5BE2E494182E8F322AEE59F1E"/>
-          </w:pPr>
-          <w:r>
-            <w:rPr>
-              <w:rFonts w:asciiTheme="majorHAnsi" w:eastAsiaTheme="majorEastAsia" w:hAnsiTheme="majorHAnsi" w:cstheme="majorBidi"/>
-              <w:caps/>
-            </w:rPr>
-            <w:t>[Type the company name]</w:t>
-          </w:r>
-        </w:p>
-      </w:docPartBody>
-    </w:docPart>
     <w:docPart>
       <w:docPartPr>
         <w:name w:val="1BE8637DECA84B51B295AEE29EA8B58C"/>
@@ -1251,12 +2716,12 @@
 
 <file path=word/glossary/fontTable.xml><?xml version="1.0" encoding="utf-8"?>
 <w:fonts xmlns:r="http://schemas.openxmlformats.org/officeDocument/2006/relationships" xmlns:w="http://schemas.openxmlformats.org/wordprocessingml/2006/main">
-  <w:font w:name="Calibri">
-    <w:panose1 w:val="020F0502020204030204"/>
-    <w:charset w:val="00"/>
-    <w:family w:val="swiss"/>
+  <w:font w:name="Symbol">
+    <w:panose1 w:val="05050102010706020507"/>
+    <w:charset w:val="02"/>
+    <w:family w:val="roman"/>
     <w:pitch w:val="variable"/>
-    <w:sig w:usb0="E10002FF" w:usb1="4000ACFF" w:usb2="00000009" w:usb3="00000000" w:csb0="0000019F" w:csb1="00000000"/>
+    <w:sig w:usb0="00000000" w:usb1="10000000" w:usb2="00000000" w:usb3="00000000" w:csb0="80000000" w:csb1="00000000"/>
   </w:font>
   <w:font w:name="Times New Roman">
     <w:panose1 w:val="02020603050405020304"/>
@@ -1264,6 +2729,27 @@
     <w:family w:val="roman"/>
     <w:pitch w:val="variable"/>
     <w:sig w:usb0="E0002AFF" w:usb1="C0007841" w:usb2="00000009" w:usb3="00000000" w:csb0="000001FF" w:csb1="00000000"/>
+  </w:font>
+  <w:font w:name="Courier New">
+    <w:panose1 w:val="02070309020205020404"/>
+    <w:charset w:val="00"/>
+    <w:family w:val="modern"/>
+    <w:pitch w:val="fixed"/>
+    <w:sig w:usb0="E0002AFF" w:usb1="C0007843" w:usb2="00000009" w:usb3="00000000" w:csb0="000001FF" w:csb1="00000000"/>
+  </w:font>
+  <w:font w:name="Wingdings">
+    <w:panose1 w:val="05000000000000000000"/>
+    <w:charset w:val="02"/>
+    <w:family w:val="auto"/>
+    <w:pitch w:val="variable"/>
+    <w:sig w:usb0="00000000" w:usb1="10000000" w:usb2="00000000" w:usb3="00000000" w:csb0="80000000" w:csb1="00000000"/>
+  </w:font>
+  <w:font w:name="Calibri">
+    <w:panose1 w:val="020F0502020204030204"/>
+    <w:charset w:val="00"/>
+    <w:family w:val="swiss"/>
+    <w:pitch w:val="variable"/>
+    <w:sig w:usb0="E10002FF" w:usb1="4000ACFF" w:usb2="00000009" w:usb3="00000000" w:csb0="0000019F" w:csb1="00000000"/>
   </w:font>
   <w:font w:name="Cambria">
     <w:panose1 w:val="02040503050406030204"/>
@@ -1294,6 +2780,7 @@
     <w:rsidRoot w:val="000556CE"/>
     <w:rsid w:val="000556CE"/>
     <w:rsid w:val="005F5563"/>
+    <w:rsid w:val="00803D5A"/>
   </w:rsids>
   <m:mathPr>
     <m:mathFont m:val="Cambria Math"/>
@@ -1474,6 +2961,7 @@
   <w:style w:type="paragraph" w:default="1" w:styleId="Normal">
     <w:name w:val="Normal"/>
     <w:qFormat/>
+    <w:rsid w:val="00803D5A"/>
   </w:style>
   <w:style w:type="character" w:default="1" w:styleId="DefaultParagraphFont">
     <w:name w:val="Default Paragraph Font"/>
@@ -1820,11 +3308,30 @@
 </file>
 
 <file path=customXml/item1.xml><?xml version="1.0" encoding="utf-8"?>
+<CoverPageProperties xmlns="http://schemas.microsoft.com/office/2006/coverPageProps">
+  <PublishDate>2013-05-15T00:00:00</PublishDate>
+  <Abstract/>
+  <CompanyAddress/>
+  <CompanyPhone/>
+  <CompanyFax/>
+  <CompanyEmail/>
+</CoverPageProperties>
+</file>
+
+<file path=customXml/item2.xml><?xml version="1.0" encoding="utf-8"?>
 <b:Sources xmlns:b="http://schemas.openxmlformats.org/officeDocument/2006/bibliography" xmlns="http://schemas.openxmlformats.org/officeDocument/2006/bibliography" SelectedStyle="\APA.XSL" StyleName="APA Fifth Edition"/>
 </file>
 
 <file path=customXml/itemProps1.xml><?xml version="1.0" encoding="utf-8"?>
-<ds:datastoreItem xmlns:ds="http://schemas.openxmlformats.org/officeDocument/2006/customXml" ds:itemID="{A978C124-067C-4ED1-AC49-11B778C9B370}">
+<ds:datastoreItem xmlns:ds="http://schemas.openxmlformats.org/officeDocument/2006/customXml" ds:itemID="{55AF091B-3C7A-41E3-B477-F2FDAA23CFDA}">
+  <ds:schemaRefs>
+    <ds:schemaRef ds:uri="http://schemas.microsoft.com/office/2006/coverPageProps"/>
+  </ds:schemaRefs>
+</ds:datastoreItem>
+</file>
+
+<file path=customXml/itemProps2.xml><?xml version="1.0" encoding="utf-8"?>
+<ds:datastoreItem xmlns:ds="http://schemas.openxmlformats.org/officeDocument/2006/customXml" ds:itemID="{B52E979D-38E4-442D-986C-3F011E9229B4}">
   <ds:schemaRefs>
     <ds:schemaRef ds:uri="http://schemas.openxmlformats.org/officeDocument/2006/bibliography"/>
   </ds:schemaRefs>

</xml_diff>